<commit_message>
Filter, fix x and y, updated report and pptx
</commit_message>
<xml_diff>
--- a/reports/AweReportSep22.docx
+++ b/reports/AweReportSep22.docx
@@ -1,6 +1,6 @@
 
 <file path=word/document.xml><?xml version="1.0" encoding="utf-8"?>
-<w:document xmlns:wpc="http://schemas.microsoft.com/office/word/2010/wordprocessingCanvas" xmlns:cx="http://schemas.microsoft.com/office/drawing/2014/chartex" xmlns:cx1="http://schemas.microsoft.com/office/drawing/2015/9/8/chartex" xmlns:cx2="http://schemas.microsoft.com/office/drawing/2015/10/21/chartex" xmlns:cx3="http://schemas.microsoft.com/office/drawing/2016/5/9/chartex" xmlns:cx4="http://schemas.microsoft.com/office/drawing/2016/5/10/chartex" xmlns:cx5="http://schemas.microsoft.com/office/drawing/2016/5/11/chartex" xmlns:cx6="http://schemas.microsoft.com/office/drawing/2016/5/12/chartex" xmlns:cx7="http://schemas.microsoft.com/office/drawing/2016/5/13/chartex" xmlns:cx8="http://schemas.microsoft.com/office/drawing/2016/5/14/chartex" xmlns:mc="http://schemas.openxmlformats.org/markup-compatibility/2006" xmlns:aink="http://schemas.microsoft.com/office/drawing/2016/ink" xmlns:am3d="http://schemas.microsoft.com/office/drawing/2017/model3d" xmlns:o="urn:schemas-microsoft-com:office:office" xmlns:r="http://schemas.openxmlformats.org/officeDocument/2006/relationships" xmlns:m="http://schemas.openxmlformats.org/officeDocument/2006/math" xmlns:v="urn:schemas-microsoft-com:vml" xmlns:wp14="http://schemas.microsoft.com/office/word/2010/wordprocessingDrawing" xmlns:wp="http://schemas.openxmlformats.org/drawingml/2006/wordprocessingDrawing" xmlns:w10="urn:schemas-microsoft-com:office:word" xmlns:w="http://schemas.openxmlformats.org/wordprocessingml/2006/main" xmlns:w14="http://schemas.microsoft.com/office/word/2010/wordml" xmlns:w15="http://schemas.microsoft.com/office/word/2012/wordml" xmlns:w16cex="http://schemas.microsoft.com/office/word/2018/wordml/cex" xmlns:w16cid="http://schemas.microsoft.com/office/word/2016/wordml/cid" xmlns:w16="http://schemas.microsoft.com/office/word/2018/wordml" xmlns:w16sdtdh="http://schemas.microsoft.com/office/word/2020/wordml/sdtdatahash" xmlns:w16se="http://schemas.microsoft.com/office/word/2015/wordml/symex" xmlns:wpg="http://schemas.microsoft.com/office/word/2010/wordprocessingGroup" xmlns:wpi="http://schemas.microsoft.com/office/word/2010/wordprocessingInk" xmlns:wne="http://schemas.microsoft.com/office/word/2006/wordml" xmlns:wps="http://schemas.microsoft.com/office/word/2010/wordprocessingShape" mc:Ignorable="w14 w15 w16se w16cid w16 w16cex w16sdtdh wp14">
+<w:document xmlns:wpc="http://schemas.microsoft.com/office/word/2010/wordprocessingCanvas" xmlns:cx="http://schemas.microsoft.com/office/drawing/2014/chartex" xmlns:cx1="http://schemas.microsoft.com/office/drawing/2015/9/8/chartex" xmlns:cx2="http://schemas.microsoft.com/office/drawing/2015/10/21/chartex" xmlns:cx3="http://schemas.microsoft.com/office/drawing/2016/5/9/chartex" xmlns:cx4="http://schemas.microsoft.com/office/drawing/2016/5/10/chartex" xmlns:cx5="http://schemas.microsoft.com/office/drawing/2016/5/11/chartex" xmlns:cx6="http://schemas.microsoft.com/office/drawing/2016/5/12/chartex" xmlns:cx7="http://schemas.microsoft.com/office/drawing/2016/5/13/chartex" xmlns:cx8="http://schemas.microsoft.com/office/drawing/2016/5/14/chartex" xmlns:mc="http://schemas.openxmlformats.org/markup-compatibility/2006" xmlns:aink="http://schemas.microsoft.com/office/drawing/2016/ink" xmlns:am3d="http://schemas.microsoft.com/office/drawing/2017/model3d" xmlns:o="urn:schemas-microsoft-com:office:office" xmlns:oel="http://schemas.microsoft.com/office/2019/extlst" xmlns:r="http://schemas.openxmlformats.org/officeDocument/2006/relationships" xmlns:m="http://schemas.openxmlformats.org/officeDocument/2006/math" xmlns:v="urn:schemas-microsoft-com:vml" xmlns:wp14="http://schemas.microsoft.com/office/word/2010/wordprocessingDrawing" xmlns:wp="http://schemas.openxmlformats.org/drawingml/2006/wordprocessingDrawing" xmlns:w10="urn:schemas-microsoft-com:office:word" xmlns:w="http://schemas.openxmlformats.org/wordprocessingml/2006/main" xmlns:w14="http://schemas.microsoft.com/office/word/2010/wordml" xmlns:w15="http://schemas.microsoft.com/office/word/2012/wordml" xmlns:w16cex="http://schemas.microsoft.com/office/word/2018/wordml/cex" xmlns:w16cid="http://schemas.microsoft.com/office/word/2016/wordml/cid" xmlns:w16="http://schemas.microsoft.com/office/word/2018/wordml" xmlns:w16sdtdh="http://schemas.microsoft.com/office/word/2020/wordml/sdtdatahash" xmlns:w16se="http://schemas.microsoft.com/office/word/2015/wordml/symex" xmlns:wpg="http://schemas.microsoft.com/office/word/2010/wordprocessingGroup" xmlns:wpi="http://schemas.microsoft.com/office/word/2010/wordprocessingInk" xmlns:wne="http://schemas.microsoft.com/office/word/2006/wordml" xmlns:wps="http://schemas.microsoft.com/office/word/2010/wordprocessingShape" mc:Ignorable="w14 w15 w16se w16cid w16 w16cex w16sdtdh wp14">
   <w:body>
     <w:p>
       <w:r>
@@ -27,10 +27,13 @@
     </w:p>
     <w:p>
       <w:r>
+        <w:rPr>
+          <w:noProof/>
+        </w:rPr>
         <w:drawing>
-          <wp:inline distT="0" distB="0" distL="0" distR="0" wp14:anchorId="55BE27FA" wp14:editId="135D8761">
-            <wp:extent cx="2935301" cy="2935301"/>
-            <wp:effectExtent l="0" t="0" r="0" b="0"/>
+          <wp:inline distT="0" distB="0" distL="0" distR="0" wp14:anchorId="55BE27FA" wp14:editId="161EF475">
+            <wp:extent cx="2889250" cy="2889250"/>
+            <wp:effectExtent l="0" t="0" r="6350" b="6350"/>
             <wp:docPr id="1" name="Picture 1"/>
             <wp:cNvGraphicFramePr>
               <a:graphicFrameLocks xmlns:a="http://schemas.openxmlformats.org/drawingml/2006/main" noChangeAspect="1"/>
@@ -51,7 +54,7 @@
                   <pic:spPr>
                     <a:xfrm>
                       <a:off x="0" y="0"/>
-                      <a:ext cx="2948647" cy="2948647"/>
+                      <a:ext cx="2902712" cy="2902712"/>
                     </a:xfrm>
                     <a:prstGeom prst="rect">
                       <a:avLst/>
@@ -64,10 +67,13 @@
         </w:drawing>
       </w:r>
       <w:r>
+        <w:rPr>
+          <w:noProof/>
+        </w:rPr>
         <w:drawing>
-          <wp:inline distT="0" distB="0" distL="0" distR="0" wp14:anchorId="32C16DDD" wp14:editId="6ABE7EAA">
-            <wp:extent cx="2873828" cy="2873828"/>
-            <wp:effectExtent l="0" t="0" r="3175" b="3175"/>
+          <wp:inline distT="0" distB="0" distL="0" distR="0" wp14:anchorId="32C16DDD" wp14:editId="52B48445">
+            <wp:extent cx="2889250" cy="2889250"/>
+            <wp:effectExtent l="0" t="0" r="6350" b="6350"/>
             <wp:docPr id="2" name="Picture 2"/>
             <wp:cNvGraphicFramePr>
               <a:graphicFrameLocks xmlns:a="http://schemas.openxmlformats.org/drawingml/2006/main" noChangeAspect="1"/>
@@ -88,7 +94,7 @@
                   <pic:spPr>
                     <a:xfrm>
                       <a:off x="0" y="0"/>
-                      <a:ext cx="2879492" cy="2879492"/>
+                      <a:ext cx="2895400" cy="2895400"/>
                     </a:xfrm>
                     <a:prstGeom prst="rect">
                       <a:avLst/>
@@ -104,6 +110,9 @@
     <w:p/>
     <w:p>
       <w:r>
+        <w:rPr>
+          <w:noProof/>
+        </w:rPr>
         <w:drawing>
           <wp:inline distT="0" distB="0" distL="0" distR="0" wp14:anchorId="3C3AAF8C" wp14:editId="7202DFB2">
             <wp:extent cx="5943600" cy="2681605"/>
@@ -144,6 +153,9 @@
     <w:p/>
     <w:p>
       <w:r>
+        <w:rPr>
+          <w:noProof/>
+        </w:rPr>
         <w:lastRenderedPageBreak/>
         <w:drawing>
           <wp:inline distT="0" distB="0" distL="0" distR="0" wp14:anchorId="1DA77169" wp14:editId="1A3CC882">
@@ -182,9 +194,11 @@
         </w:drawing>
       </w:r>
     </w:p>
-    <w:p/>
-    <w:p>
-      <w:r>
+    <w:p>
+      <w:r>
+        <w:rPr>
+          <w:noProof/>
+        </w:rPr>
         <w:drawing>
           <wp:inline distT="0" distB="0" distL="0" distR="0" wp14:anchorId="7ABBEAC8" wp14:editId="6EBE7C70">
             <wp:extent cx="4103274" cy="2744722"/>
@@ -223,24 +237,25 @@
       </w:r>
     </w:p>
     <w:p/>
-    <w:p/>
-    <w:p/>
-    <w:p/>
-    <w:p/>
-    <w:p/>
-    <w:p/>
-    <w:p/>
+    <w:p>
+      <w:r>
+        <w:br w:type="page"/>
+      </w:r>
+    </w:p>
     <w:p>
       <w:r>
         <w:lastRenderedPageBreak/>
-        <w:t>5, wider boxes</w:t>
-      </w:r>
-      <w:r>
-        <w:t xml:space="preserve">, with 75 corrected and 90 added. </w:t>
-      </w:r>
-    </w:p>
-    <w:p>
-      <w:r>
+        <w:t>With</w:t>
+      </w:r>
+      <w:r>
+        <w:t xml:space="preserve"> 75 corrected and 90 added. </w:t>
+      </w:r>
+    </w:p>
+    <w:p>
+      <w:r>
+        <w:rPr>
+          <w:noProof/>
+        </w:rPr>
         <w:drawing>
           <wp:inline distT="0" distB="0" distL="0" distR="0" wp14:anchorId="4C2B0FE8" wp14:editId="0795CA0F">
             <wp:extent cx="3964961" cy="2639918"/>
@@ -278,6 +293,7 @@
         </w:drawing>
       </w:r>
     </w:p>
+    <w:p/>
     <w:p>
       <w:r>
         <w:t xml:space="preserve">The problem of imbalanced dataset. </w:t>
@@ -339,19 +355,41 @@
         <w:t>increased</w:t>
       </w:r>
       <w:r>
-        <w:t xml:space="preserve">, but the test set is different than </w:t>
-      </w:r>
-      <w:r>
-        <w:t xml:space="preserve">before, so it’s not necessary an improvement. </w:t>
-      </w:r>
-    </w:p>
-    <w:p>
-      <w:r>
+        <w:t xml:space="preserve"> </w:t>
+      </w:r>
+      <w:r>
+        <w:t>(</w:t>
+      </w:r>
+      <w:r>
+        <w:t xml:space="preserve">but the test set is </w:t>
+      </w:r>
+      <w:r>
+        <w:t xml:space="preserve">also </w:t>
+      </w:r>
+      <w:r>
+        <w:t xml:space="preserve">different </w:t>
+      </w:r>
+      <w:r>
+        <w:t>compared to</w:t>
+      </w:r>
+      <w:r>
+        <w:t xml:space="preserve"> </w:t>
+      </w:r>
+      <w:r>
+        <w:t>before</w:t>
+      </w:r>
+      <w:r>
+        <w:t>)</w:t>
+      </w:r>
+      <w:r>
+        <w:rPr>
+          <w:noProof/>
+        </w:rPr>
         <w:drawing>
-          <wp:inline distT="0" distB="0" distL="0" distR="0" wp14:anchorId="76E8C898" wp14:editId="685A4CB8">
-            <wp:extent cx="3830491" cy="2541793"/>
+          <wp:inline distT="0" distB="0" distL="0" distR="0" wp14:anchorId="674EF004" wp14:editId="154A296E">
+            <wp:extent cx="3981450" cy="2654300"/>
             <wp:effectExtent l="0" t="0" r="0" b="0"/>
-            <wp:docPr id="7" name="Picture 7"/>
+            <wp:docPr id="832843489" name="Picture 1" descr="A graph with lines and numbers&#10;&#10;Description automatically generated"/>
             <wp:cNvGraphicFramePr>
               <a:graphicFrameLocks xmlns:a="http://schemas.openxmlformats.org/drawingml/2006/main" noChangeAspect="1"/>
             </wp:cNvGraphicFramePr>
@@ -359,11 +397,67 @@
               <a:graphicData uri="http://schemas.openxmlformats.org/drawingml/2006/picture">
                 <pic:pic xmlns:pic="http://schemas.openxmlformats.org/drawingml/2006/picture">
                   <pic:nvPicPr>
-                    <pic:cNvPr id="1" name=""/>
+                    <pic:cNvPr id="832843489" name="Picture 1" descr="A graph with lines and numbers&#10;&#10;Description automatically generated"/>
+                    <pic:cNvPicPr>
+                      <a:picLocks noChangeAspect="1" noChangeArrowheads="1"/>
+                    </pic:cNvPicPr>
+                  </pic:nvPicPr>
+                  <pic:blipFill>
+                    <a:blip r:embed="rId11" cstate="print">
+                      <a:extLst>
+                        <a:ext uri="{28A0092B-C50C-407E-A947-70E740481C1C}">
+                          <a14:useLocalDpi xmlns:a14="http://schemas.microsoft.com/office/drawing/2010/main" val="0"/>
+                        </a:ext>
+                      </a:extLst>
+                    </a:blip>
+                    <a:srcRect/>
+                    <a:stretch>
+                      <a:fillRect/>
+                    </a:stretch>
+                  </pic:blipFill>
+                  <pic:spPr bwMode="auto">
+                    <a:xfrm>
+                      <a:off x="0" y="0"/>
+                      <a:ext cx="3982337" cy="2654891"/>
+                    </a:xfrm>
+                    <a:prstGeom prst="rect">
+                      <a:avLst/>
+                    </a:prstGeom>
+                    <a:noFill/>
+                    <a:ln>
+                      <a:noFill/>
+                    </a:ln>
+                  </pic:spPr>
+                </pic:pic>
+              </a:graphicData>
+            </a:graphic>
+          </wp:inline>
+        </w:drawing>
+      </w:r>
+    </w:p>
+    <w:p>
+      <w:r>
+        <w:rPr>
+          <w:noProof/>
+        </w:rPr>
+        <w:lastRenderedPageBreak/>
+        <w:drawing>
+          <wp:inline distT="0" distB="0" distL="0" distR="0" wp14:anchorId="2E88E933" wp14:editId="0F2C1E14">
+            <wp:extent cx="3990470" cy="2647950"/>
+            <wp:effectExtent l="0" t="0" r="0" b="0"/>
+            <wp:docPr id="7" name="Picture 7" descr="A graph with a line and a line&#10;&#10;Description automatically generated with medium confidence"/>
+            <wp:cNvGraphicFramePr>
+              <a:graphicFrameLocks xmlns:a="http://schemas.openxmlformats.org/drawingml/2006/main" noChangeAspect="1"/>
+            </wp:cNvGraphicFramePr>
+            <a:graphic xmlns:a="http://schemas.openxmlformats.org/drawingml/2006/main">
+              <a:graphicData uri="http://schemas.openxmlformats.org/drawingml/2006/picture">
+                <pic:pic xmlns:pic="http://schemas.openxmlformats.org/drawingml/2006/picture">
+                  <pic:nvPicPr>
+                    <pic:cNvPr id="7" name="Picture 7" descr="A graph with a line and a line&#10;&#10;Description automatically generated with medium confidence"/>
                     <pic:cNvPicPr/>
                   </pic:nvPicPr>
                   <pic:blipFill>
-                    <a:blip r:embed="rId11"/>
+                    <a:blip r:embed="rId12"/>
                     <a:stretch>
                       <a:fillRect/>
                     </a:stretch>
@@ -371,7 +465,7 @@
                   <pic:spPr>
                     <a:xfrm>
                       <a:off x="0" y="0"/>
-                      <a:ext cx="3845361" cy="2551660"/>
+                      <a:ext cx="4010089" cy="2660968"/>
                     </a:xfrm>
                     <a:prstGeom prst="rect">
                       <a:avLst/>
@@ -384,10 +478,8 @@
         </w:drawing>
       </w:r>
     </w:p>
-    <w:p/>
-    <w:p>
-      <w:r>
-        <w:lastRenderedPageBreak/>
+    <w:p>
+      <w:r>
         <w:t>Time needed to predict all subfolders: 59015.98 seconds</w:t>
       </w:r>
     </w:p>
@@ -403,14 +495,7 @@
           <w:b/>
           <w:bCs/>
         </w:rPr>
-        <w:t xml:space="preserve">Uploaded the files to the soc server at </w:t>
-      </w:r>
-      <w:r>
-        <w:rPr>
-          <w:b/>
-          <w:bCs/>
-        </w:rPr>
-        <w:t>Z:\soc\l1c</w:t>
+        <w:t>Uploaded the files to the soc server at Z:\soc\l1c</w:t>
       </w:r>
     </w:p>
     <w:p>
@@ -512,6 +597,182 @@
       </w:r>
       <w:r>
         <w:t xml:space="preserve"> the users will have to implement filtering themselves. </w:t>
+      </w:r>
+    </w:p>
+    <w:p/>
+    <w:p>
+      <w:r>
+        <w:br w:type="page"/>
+      </w:r>
+    </w:p>
+    <w:p>
+      <w:r>
+        <w:lastRenderedPageBreak/>
+        <w:t xml:space="preserve">What to do: ‘dynamic’ </w:t>
+      </w:r>
+      <w:proofErr w:type="spellStart"/>
+      <w:r>
+        <w:t>vmin-vmax</w:t>
+      </w:r>
+      <w:proofErr w:type="spellEnd"/>
+      <w:r>
+        <w:t xml:space="preserve"> (radiance value)</w:t>
+      </w:r>
+    </w:p>
+    <w:p>
+      <w:r>
+        <w:t xml:space="preserve">What is currently saved: </w:t>
+      </w:r>
+    </w:p>
+    <w:p>
+      <w:r>
+        <w:drawing>
+          <wp:inline distT="0" distB="0" distL="0" distR="0" wp14:anchorId="640B9902" wp14:editId="5747A09D">
+            <wp:extent cx="3157358" cy="3149600"/>
+            <wp:effectExtent l="0" t="0" r="5080" b="0"/>
+            <wp:docPr id="386301437" name="Picture 1" descr="A screen shot of a graph&#10;&#10;Description automatically generated"/>
+            <wp:cNvGraphicFramePr>
+              <a:graphicFrameLocks xmlns:a="http://schemas.openxmlformats.org/drawingml/2006/main" noChangeAspect="1"/>
+            </wp:cNvGraphicFramePr>
+            <a:graphic xmlns:a="http://schemas.openxmlformats.org/drawingml/2006/main">
+              <a:graphicData uri="http://schemas.openxmlformats.org/drawingml/2006/picture">
+                <pic:pic xmlns:pic="http://schemas.openxmlformats.org/drawingml/2006/picture">
+                  <pic:nvPicPr>
+                    <pic:cNvPr id="386301437" name="Picture 1" descr="A screen shot of a graph&#10;&#10;Description automatically generated"/>
+                    <pic:cNvPicPr/>
+                  </pic:nvPicPr>
+                  <pic:blipFill>
+                    <a:blip r:embed="rId13"/>
+                    <a:stretch>
+                      <a:fillRect/>
+                    </a:stretch>
+                  </pic:blipFill>
+                  <pic:spPr>
+                    <a:xfrm>
+                      <a:off x="0" y="0"/>
+                      <a:ext cx="3166574" cy="3158794"/>
+                    </a:xfrm>
+                    <a:prstGeom prst="rect">
+                      <a:avLst/>
+                    </a:prstGeom>
+                  </pic:spPr>
+                </pic:pic>
+              </a:graphicData>
+            </a:graphic>
+          </wp:inline>
+        </w:drawing>
+      </w:r>
+    </w:p>
+    <w:p>
+      <w:r>
+        <w:t xml:space="preserve">What we see when looking for clouds: </w:t>
+      </w:r>
+    </w:p>
+    <w:p>
+      <w:r>
+        <w:drawing>
+          <wp:inline distT="0" distB="0" distL="0" distR="0" wp14:anchorId="11382A53" wp14:editId="60029F8F">
+            <wp:extent cx="3219450" cy="3219450"/>
+            <wp:effectExtent l="0" t="0" r="0" b="0"/>
+            <wp:docPr id="1041856166" name="Picture 1" descr="A screen shot of a graph&#10;&#10;Description automatically generated"/>
+            <wp:cNvGraphicFramePr>
+              <a:graphicFrameLocks xmlns:a="http://schemas.openxmlformats.org/drawingml/2006/main" noChangeAspect="1"/>
+            </wp:cNvGraphicFramePr>
+            <a:graphic xmlns:a="http://schemas.openxmlformats.org/drawingml/2006/main">
+              <a:graphicData uri="http://schemas.openxmlformats.org/drawingml/2006/picture">
+                <pic:pic xmlns:pic="http://schemas.openxmlformats.org/drawingml/2006/picture">
+                  <pic:nvPicPr>
+                    <pic:cNvPr id="1041856166" name="Picture 1" descr="A screen shot of a graph&#10;&#10;Description automatically generated"/>
+                    <pic:cNvPicPr/>
+                  </pic:nvPicPr>
+                  <pic:blipFill>
+                    <a:blip r:embed="rId14"/>
+                    <a:stretch>
+                      <a:fillRect/>
+                    </a:stretch>
+                  </pic:blipFill>
+                  <pic:spPr>
+                    <a:xfrm>
+                      <a:off x="0" y="0"/>
+                      <a:ext cx="3219450" cy="3219450"/>
+                    </a:xfrm>
+                    <a:prstGeom prst="rect">
+                      <a:avLst/>
+                    </a:prstGeom>
+                  </pic:spPr>
+                </pic:pic>
+              </a:graphicData>
+            </a:graphic>
+          </wp:inline>
+        </w:drawing>
+      </w:r>
+    </w:p>
+    <w:p>
+      <w:proofErr w:type="spellStart"/>
+      <w:r>
+        <w:t>vmin_default</w:t>
+      </w:r>
+      <w:proofErr w:type="spellEnd"/>
+      <w:r>
+        <w:t xml:space="preserve"> = </w:t>
+      </w:r>
+      <w:proofErr w:type="spellStart"/>
+      <w:proofErr w:type="gramStart"/>
+      <w:r>
+        <w:t>np.percentile</w:t>
+      </w:r>
+      <w:proofErr w:type="spellEnd"/>
+      <w:proofErr w:type="gramEnd"/>
+      <w:r>
+        <w:t>(</w:t>
+      </w:r>
+      <w:proofErr w:type="spellStart"/>
+      <w:r>
+        <w:t>radiance_flat</w:t>
+      </w:r>
+      <w:proofErr w:type="spellEnd"/>
+      <w:r>
+        <w:t>, 0.4) * 0.96</w:t>
+      </w:r>
+    </w:p>
+    <w:p>
+      <w:proofErr w:type="spellStart"/>
+      <w:r>
+        <w:t>vmax_default</w:t>
+      </w:r>
+      <w:proofErr w:type="spellEnd"/>
+      <w:r>
+        <w:t xml:space="preserve"> = </w:t>
+      </w:r>
+      <w:proofErr w:type="spellStart"/>
+      <w:proofErr w:type="gramStart"/>
+      <w:r>
+        <w:t>np.percentile</w:t>
+      </w:r>
+      <w:proofErr w:type="spellEnd"/>
+      <w:proofErr w:type="gramEnd"/>
+      <w:r>
+        <w:t>(</w:t>
+      </w:r>
+      <w:proofErr w:type="spellStart"/>
+      <w:r>
+        <w:t>radiance_flat</w:t>
+      </w:r>
+      <w:proofErr w:type="spellEnd"/>
+      <w:r>
+        <w:t>, 99.7) * 1.05</w:t>
+      </w:r>
+    </w:p>
+    <w:p>
+      <w:pPr>
+        <w:pStyle w:val="ListParagraph"/>
+        <w:numPr>
+          <w:ilvl w:val="0"/>
+          <w:numId w:val="2"/>
+        </w:numPr>
+      </w:pPr>
+      <w:r>
+        <w:t xml:space="preserve">May help increase the accuracy. </w:t>
       </w:r>
     </w:p>
     <w:sectPr>
@@ -525,7 +786,7 @@
 </file>
 
 <file path=word/numbering.xml><?xml version="1.0" encoding="utf-8"?>
-<w:numbering xmlns:wpc="http://schemas.microsoft.com/office/word/2010/wordprocessingCanvas" xmlns:cx="http://schemas.microsoft.com/office/drawing/2014/chartex" xmlns:cx1="http://schemas.microsoft.com/office/drawing/2015/9/8/chartex" xmlns:cx2="http://schemas.microsoft.com/office/drawing/2015/10/21/chartex" xmlns:cx3="http://schemas.microsoft.com/office/drawing/2016/5/9/chartex" xmlns:cx4="http://schemas.microsoft.com/office/drawing/2016/5/10/chartex" xmlns:cx5="http://schemas.microsoft.com/office/drawing/2016/5/11/chartex" xmlns:cx6="http://schemas.microsoft.com/office/drawing/2016/5/12/chartex" xmlns:cx7="http://schemas.microsoft.com/office/drawing/2016/5/13/chartex" xmlns:cx8="http://schemas.microsoft.com/office/drawing/2016/5/14/chartex" xmlns:mc="http://schemas.openxmlformats.org/markup-compatibility/2006" xmlns:aink="http://schemas.microsoft.com/office/drawing/2016/ink" xmlns:am3d="http://schemas.microsoft.com/office/drawing/2017/model3d" xmlns:o="urn:schemas-microsoft-com:office:office" xmlns:r="http://schemas.openxmlformats.org/officeDocument/2006/relationships" xmlns:m="http://schemas.openxmlformats.org/officeDocument/2006/math" xmlns:v="urn:schemas-microsoft-com:vml" xmlns:wp14="http://schemas.microsoft.com/office/word/2010/wordprocessingDrawing" xmlns:wp="http://schemas.openxmlformats.org/drawingml/2006/wordprocessingDrawing" xmlns:w10="urn:schemas-microsoft-com:office:word" xmlns:w="http://schemas.openxmlformats.org/wordprocessingml/2006/main" xmlns:w14="http://schemas.microsoft.com/office/word/2010/wordml" xmlns:w15="http://schemas.microsoft.com/office/word/2012/wordml" xmlns:w16cex="http://schemas.microsoft.com/office/word/2018/wordml/cex" xmlns:w16cid="http://schemas.microsoft.com/office/word/2016/wordml/cid" xmlns:w16="http://schemas.microsoft.com/office/word/2018/wordml" xmlns:w16sdtdh="http://schemas.microsoft.com/office/word/2020/wordml/sdtdatahash" xmlns:w16se="http://schemas.microsoft.com/office/word/2015/wordml/symex" xmlns:wpg="http://schemas.microsoft.com/office/word/2010/wordprocessingGroup" xmlns:wpi="http://schemas.microsoft.com/office/word/2010/wordprocessingInk" xmlns:wne="http://schemas.microsoft.com/office/word/2006/wordml" xmlns:wps="http://schemas.microsoft.com/office/word/2010/wordprocessingShape" mc:Ignorable="w14 w15 w16se w16cid w16 w16cex w16sdtdh wp14">
+<w:numbering xmlns:wpc="http://schemas.microsoft.com/office/word/2010/wordprocessingCanvas" xmlns:cx="http://schemas.microsoft.com/office/drawing/2014/chartex" xmlns:cx1="http://schemas.microsoft.com/office/drawing/2015/9/8/chartex" xmlns:cx2="http://schemas.microsoft.com/office/drawing/2015/10/21/chartex" xmlns:cx3="http://schemas.microsoft.com/office/drawing/2016/5/9/chartex" xmlns:cx4="http://schemas.microsoft.com/office/drawing/2016/5/10/chartex" xmlns:cx5="http://schemas.microsoft.com/office/drawing/2016/5/11/chartex" xmlns:cx6="http://schemas.microsoft.com/office/drawing/2016/5/12/chartex" xmlns:cx7="http://schemas.microsoft.com/office/drawing/2016/5/13/chartex" xmlns:cx8="http://schemas.microsoft.com/office/drawing/2016/5/14/chartex" xmlns:mc="http://schemas.openxmlformats.org/markup-compatibility/2006" xmlns:aink="http://schemas.microsoft.com/office/drawing/2016/ink" xmlns:am3d="http://schemas.microsoft.com/office/drawing/2017/model3d" xmlns:o="urn:schemas-microsoft-com:office:office" xmlns:oel="http://schemas.microsoft.com/office/2019/extlst" xmlns:r="http://schemas.openxmlformats.org/officeDocument/2006/relationships" xmlns:m="http://schemas.openxmlformats.org/officeDocument/2006/math" xmlns:v="urn:schemas-microsoft-com:vml" xmlns:wp14="http://schemas.microsoft.com/office/word/2010/wordprocessingDrawing" xmlns:wp="http://schemas.openxmlformats.org/drawingml/2006/wordprocessingDrawing" xmlns:w10="urn:schemas-microsoft-com:office:word" xmlns:w="http://schemas.openxmlformats.org/wordprocessingml/2006/main" xmlns:w14="http://schemas.microsoft.com/office/word/2010/wordml" xmlns:w15="http://schemas.microsoft.com/office/word/2012/wordml" xmlns:w16cex="http://schemas.microsoft.com/office/word/2018/wordml/cex" xmlns:w16cid="http://schemas.microsoft.com/office/word/2016/wordml/cid" xmlns:w16="http://schemas.microsoft.com/office/word/2018/wordml" xmlns:w16sdtdh="http://schemas.microsoft.com/office/word/2020/wordml/sdtdatahash" xmlns:w16se="http://schemas.microsoft.com/office/word/2015/wordml/symex" xmlns:wpg="http://schemas.microsoft.com/office/word/2010/wordprocessingGroup" xmlns:wpi="http://schemas.microsoft.com/office/word/2010/wordprocessingInk" xmlns:wne="http://schemas.microsoft.com/office/word/2006/wordml" xmlns:wps="http://schemas.microsoft.com/office/word/2010/wordprocessingShape" mc:Ignorable="w14 w15 w16se w16cid w16 w16cex w16sdtdh wp14">
   <w:abstractNum w:abstractNumId="0" w15:restartNumberingAfterBreak="0">
     <w:nsid w:val="12D931F0"/>
     <w:multiLevelType w:val="hybridMultilevel"/>
@@ -750,10 +1011,10 @@
       </w:rPr>
     </w:lvl>
   </w:abstractNum>
-  <w:num w:numId="1">
+  <w:num w:numId="1" w16cid:durableId="1091897235">
     <w:abstractNumId w:val="1"/>
   </w:num>
-  <w:num w:numId="2">
+  <w:num w:numId="2" w16cid:durableId="2126197324">
     <w:abstractNumId w:val="0"/>
   </w:num>
 </w:numbering>
@@ -1196,6 +1457,29 @@
       <w:contextualSpacing/>
     </w:pPr>
   </w:style>
+  <w:style w:type="character" w:styleId="Hyperlink">
+    <w:name w:val="Hyperlink"/>
+    <w:basedOn w:val="DefaultParagraphFont"/>
+    <w:uiPriority w:val="99"/>
+    <w:unhideWhenUsed/>
+    <w:rsid w:val="00B42B5F"/>
+    <w:rPr>
+      <w:color w:val="0563C1" w:themeColor="hyperlink"/>
+      <w:u w:val="single"/>
+    </w:rPr>
+  </w:style>
+  <w:style w:type="character" w:styleId="UnresolvedMention">
+    <w:name w:val="Unresolved Mention"/>
+    <w:basedOn w:val="DefaultParagraphFont"/>
+    <w:uiPriority w:val="99"/>
+    <w:semiHidden/>
+    <w:unhideWhenUsed/>
+    <w:rsid w:val="00B42B5F"/>
+    <w:rPr>
+      <w:color w:val="605E5C"/>
+      <w:shd w:val="clear" w:color="auto" w:fill="E1DFDD"/>
+    </w:rPr>
+  </w:style>
 </w:styles>
 </file>
 

</xml_diff>